<commit_message>
Code documentation and tests
</commit_message>
<xml_diff>
--- a/Streszczenie.docx
+++ b/Streszczenie.docx
@@ -516,7 +516,63 @@
           <w:bCs/>
           <w:lang w:eastAsia="pl-PL"/>
         </w:rPr>
-        <w:t>W ramach pracy powstało rozwiązanie technologiczne pozwalające na oddzielenie procesu wytwórczego gier planszowych od</w:t>
+        <w:t>Projekt</w:t>
+      </w:r>
+      <w:r>
+        <w:rPr>
+          <w:rFonts w:ascii="Verdana" w:eastAsia="Times New Roman" w:hAnsi="Verdana" w:cs="Times New Roman"/>
+          <w:bCs/>
+          <w:lang w:eastAsia="pl-PL"/>
+        </w:rPr>
+        <w:t xml:space="preserve"> rozwiązani</w:t>
+      </w:r>
+      <w:r>
+        <w:rPr>
+          <w:rFonts w:ascii="Verdana" w:eastAsia="Times New Roman" w:hAnsi="Verdana" w:cs="Times New Roman"/>
+          <w:bCs/>
+          <w:lang w:eastAsia="pl-PL"/>
+        </w:rPr>
+        <w:t>a</w:t>
+      </w:r>
+      <w:r>
+        <w:rPr>
+          <w:rFonts w:ascii="Verdana" w:eastAsia="Times New Roman" w:hAnsi="Verdana" w:cs="Times New Roman"/>
+          <w:bCs/>
+          <w:lang w:eastAsia="pl-PL"/>
+        </w:rPr>
+        <w:t xml:space="preserve"> technologiczne</w:t>
+      </w:r>
+      <w:r>
+        <w:rPr>
+          <w:rFonts w:ascii="Verdana" w:eastAsia="Times New Roman" w:hAnsi="Verdana" w:cs="Times New Roman"/>
+          <w:bCs/>
+          <w:lang w:eastAsia="pl-PL"/>
+        </w:rPr>
+        <w:t>go</w:t>
+      </w:r>
+      <w:r>
+        <w:rPr>
+          <w:rFonts w:ascii="Verdana" w:eastAsia="Times New Roman" w:hAnsi="Verdana" w:cs="Times New Roman"/>
+          <w:bCs/>
+          <w:lang w:eastAsia="pl-PL"/>
+        </w:rPr>
+        <w:t xml:space="preserve"> pozwalające</w:t>
+      </w:r>
+      <w:r>
+        <w:rPr>
+          <w:rFonts w:ascii="Verdana" w:eastAsia="Times New Roman" w:hAnsi="Verdana" w:cs="Times New Roman"/>
+          <w:bCs/>
+          <w:lang w:eastAsia="pl-PL"/>
+        </w:rPr>
+        <w:t>go</w:t>
+      </w:r>
+      <w:r>
+        <w:rPr>
+          <w:rFonts w:ascii="Verdana" w:eastAsia="Times New Roman" w:hAnsi="Verdana" w:cs="Times New Roman"/>
+          <w:bCs/>
+          <w:lang w:eastAsia="pl-PL"/>
+        </w:rPr>
+        <w:t xml:space="preserve"> na oddzielenie procesu wytwórczego gier planszowych od</w:t>
       </w:r>
       <w:r>
         <w:rPr>
@@ -647,7 +703,7 @@
         </w:tabs>
         <w:rPr>
           <w:rFonts w:ascii="Verdana" w:eastAsia="Times New Roman" w:hAnsi="Verdana" w:cs="Times New Roman"/>
-          <w:lang w:eastAsia="pl-PL"/>
+          <w:lang w:val="en-GB" w:eastAsia="pl-PL"/>
         </w:rPr>
       </w:pPr>
       <w:r>
@@ -656,6 +712,12 @@
           <w:lang w:eastAsia="pl-PL"/>
         </w:rPr>
         <w:tab/>
+      </w:r>
+      <w:r>
+        <w:rPr>
+          <w:rFonts w:ascii="Verdana" w:eastAsia="Times New Roman" w:hAnsi="Verdana" w:cs="Times New Roman"/>
+          <w:lang w:val="en-GB" w:eastAsia="pl-PL"/>
+        </w:rPr>
         <w:t>SUMMARY</w:t>
       </w:r>
     </w:p>
@@ -666,7 +728,7 @@
         </w:tabs>
         <w:rPr>
           <w:rFonts w:ascii="Verdana" w:eastAsia="Times New Roman" w:hAnsi="Verdana" w:cs="Times New Roman"/>
-          <w:lang w:eastAsia="pl-PL"/>
+          <w:lang w:val="en-GB" w:eastAsia="pl-PL"/>
         </w:rPr>
       </w:pPr>
     </w:p>
@@ -677,7 +739,7 @@
         </w:tabs>
         <w:rPr>
           <w:rFonts w:ascii="Verdana" w:eastAsia="Times New Roman" w:hAnsi="Verdana" w:cs="Times New Roman"/>
-          <w:lang w:eastAsia="pl-PL"/>
+          <w:lang w:val="en-GB" w:eastAsia="pl-PL"/>
         </w:rPr>
       </w:pPr>
     </w:p>
@@ -697,21 +759,14 @@
           <w:rFonts w:ascii="Verdana" w:hAnsi="Verdana"/>
           <w:lang w:val="en"/>
         </w:rPr>
-        <w:t xml:space="preserve">As part of the work, a technological solution was created that allows to separate the production process of board games from the </w:t>
+        <w:t>A project of a technological solution that allows to separate the production process of board games from the implementation of the graphical user interface</w:t>
       </w:r>
       <w:r>
         <w:rPr>
           <w:rFonts w:ascii="Verdana" w:hAnsi="Verdana"/>
           <w:lang w:val="en"/>
         </w:rPr>
-        <w:t xml:space="preserve">implementation of the </w:t>
-      </w:r>
-      <w:r>
-        <w:rPr>
-          <w:rFonts w:ascii="Verdana" w:hAnsi="Verdana"/>
-          <w:lang w:val="en"/>
-        </w:rPr>
-        <w:t xml:space="preserve">graphical user interface. An application interface for communication between two websites has been prepared. The first server represents a set of rules describing the selected board game, while the second one is to handle connections with users and provide them with the </w:t>
+        <w:t xml:space="preserve">. An application interface for communication between two websites has been prepared. The first server represents a set of rules describing the selected board game, while the second one is to handle connections with users and provide them with the </w:t>
       </w:r>
       <w:r>
         <w:rPr>
@@ -1850,7 +1905,7 @@
     <w:lsdException w:name="Table Web 2" w:semiHidden="1" w:unhideWhenUsed="1"/>
     <w:lsdException w:name="Table Web 3" w:semiHidden="1" w:unhideWhenUsed="1"/>
     <w:lsdException w:name="Balloon Text" w:semiHidden="1" w:unhideWhenUsed="1"/>
-    <w:lsdException w:name="Table Grid" w:semiHidden="1" w:uiPriority="39" w:unhideWhenUsed="1"/>
+    <w:lsdException w:name="Table Grid" w:uiPriority="39"/>
     <w:lsdException w:name="Table Theme" w:semiHidden="1" w:unhideWhenUsed="1"/>
     <w:lsdException w:name="Placeholder Text" w:semiHidden="1"/>
     <w:lsdException w:name="No Spacing" w:uiPriority="1" w:qFormat="1"/>

</xml_diff>